<commit_message>
Parameterized ambient noises and music tracks
</commit_message>
<xml_diff>
--- a/Documentation/FinalDocumentation.docx
+++ b/Documentation/FinalDocumentation.docx
@@ -350,63 +350,7 @@
           <w:sz w:val="24"/>
           <w:szCs w:val="24"/>
         </w:rPr>
-        <w:t xml:space="preserve">, </w:t>
-      </w:r>
-      <w:r>
-        <w:rPr>
-          <w:rFonts w:ascii="Times New Roman" w:hAnsi="Times New Roman" w:cs="Times New Roman"/>
-          <w:sz w:val="24"/>
-          <w:szCs w:val="24"/>
-        </w:rPr>
-        <w:t xml:space="preserve">a </w:t>
-      </w:r>
-      <w:r>
-        <w:rPr>
-          <w:rFonts w:ascii="Times New Roman" w:hAnsi="Times New Roman" w:cs="Times New Roman"/>
-          <w:sz w:val="24"/>
-          <w:szCs w:val="24"/>
-        </w:rPr>
-        <w:t xml:space="preserve">tavern, </w:t>
-      </w:r>
-      <w:r>
-        <w:rPr>
-          <w:rFonts w:ascii="Times New Roman" w:hAnsi="Times New Roman" w:cs="Times New Roman"/>
-          <w:sz w:val="24"/>
-          <w:szCs w:val="24"/>
-        </w:rPr>
-        <w:t xml:space="preserve">an </w:t>
-      </w:r>
-      <w:r>
-        <w:rPr>
-          <w:rFonts w:ascii="Times New Roman" w:hAnsi="Times New Roman" w:cs="Times New Roman"/>
-          <w:sz w:val="24"/>
-          <w:szCs w:val="24"/>
-        </w:rPr>
-        <w:t xml:space="preserve">inn, </w:t>
-      </w:r>
-      <w:r>
-        <w:rPr>
-          <w:rFonts w:ascii="Times New Roman" w:hAnsi="Times New Roman" w:cs="Times New Roman"/>
-          <w:sz w:val="24"/>
-          <w:szCs w:val="24"/>
-        </w:rPr>
-        <w:t xml:space="preserve">a </w:t>
-      </w:r>
-      <w:r>
-        <w:rPr>
-          <w:rFonts w:ascii="Times New Roman" w:hAnsi="Times New Roman" w:cs="Times New Roman"/>
-          <w:sz w:val="24"/>
-          <w:szCs w:val="24"/>
-        </w:rPr>
-        <w:t>blacksmith, and possibl</w:t>
-      </w:r>
-      <w:r>
-        <w:rPr>
-          <w:rFonts w:ascii="Times New Roman" w:hAnsi="Times New Roman" w:cs="Times New Roman"/>
-          <w:sz w:val="24"/>
-          <w:szCs w:val="24"/>
-        </w:rPr>
-        <w:t>y a battle scene in the dungeon that will need noises associated with them.</w:t>
+        <w:t>, a tavern, an inn, a blacksmith, and possibly a battle scene in the dungeon that will need noises associated with them.</w:t>
       </w:r>
     </w:p>
     <w:p>
@@ -656,23 +600,7 @@
           <w:sz w:val="24"/>
           <w:szCs w:val="24"/>
         </w:rPr>
-        <w:t xml:space="preserve">Most of these were straightforward “bag” sound </w:t>
-      </w:r>
-      <w:r>
-        <w:rPr>
-          <w:rFonts w:ascii="Times New Roman" w:hAnsi="Times New Roman" w:cs="Times New Roman"/>
-          <w:sz w:val="24"/>
-          <w:szCs w:val="24"/>
-        </w:rPr>
-        <w:t>effects fo</w:t>
-      </w:r>
-      <w:r>
-        <w:rPr>
-          <w:rFonts w:ascii="Times New Roman" w:hAnsi="Times New Roman" w:cs="Times New Roman"/>
-          <w:sz w:val="24"/>
-          <w:szCs w:val="24"/>
-        </w:rPr>
-        <w:t xml:space="preserve">und ready to use from </w:t>
+        <w:t xml:space="preserve">Most of these were straightforward “bag” sound effects found ready to use from </w:t>
       </w:r>
       <w:proofErr w:type="spellStart"/>
       <w:r>
@@ -931,13 +859,251 @@
         <w:spacing w:line="480" w:lineRule="auto"/>
         <w:rPr>
           <w:rFonts w:ascii="Times New Roman" w:hAnsi="Times New Roman" w:cs="Times New Roman"/>
+          <w:sz w:val="24"/>
+          <w:szCs w:val="24"/>
+        </w:rPr>
+      </w:pPr>
+      <w:r>
+        <w:rPr>
+          <w:rFonts w:ascii="Times New Roman" w:hAnsi="Times New Roman" w:cs="Times New Roman"/>
           <w:b/>
           <w:sz w:val="24"/>
           <w:szCs w:val="24"/>
         </w:rPr>
-      </w:pPr>
+        <w:t>Mastering</w:t>
+      </w:r>
+    </w:p>
+    <w:p>
+      <w:pPr>
+        <w:spacing w:line="480" w:lineRule="auto"/>
+        <w:rPr>
+          <w:rFonts w:ascii="Times New Roman" w:hAnsi="Times New Roman" w:cs="Times New Roman"/>
+          <w:sz w:val="24"/>
+          <w:szCs w:val="24"/>
+        </w:rPr>
+      </w:pPr>
+      <w:r>
+        <w:rPr>
+          <w:rFonts w:ascii="Times New Roman" w:hAnsi="Times New Roman" w:cs="Times New Roman"/>
+          <w:sz w:val="24"/>
+          <w:szCs w:val="24"/>
+        </w:rPr>
+        <w:tab/>
+        <w:t xml:space="preserve">For the purpose of mastering all my assets before moving them into FMOD I used the </w:t>
+      </w:r>
+      <w:proofErr w:type="spellStart"/>
+      <w:r>
+        <w:rPr>
+          <w:rFonts w:ascii="Times New Roman" w:hAnsi="Times New Roman" w:cs="Times New Roman"/>
+          <w:sz w:val="24"/>
+          <w:szCs w:val="24"/>
+        </w:rPr>
+        <w:t>Youlean</w:t>
+      </w:r>
+      <w:proofErr w:type="spellEnd"/>
+      <w:r>
+        <w:rPr>
+          <w:rFonts w:ascii="Times New Roman" w:hAnsi="Times New Roman" w:cs="Times New Roman"/>
+          <w:sz w:val="24"/>
+          <w:szCs w:val="24"/>
+        </w:rPr>
+        <w:t xml:space="preserve"> Loudness Meter to compare my audio against some other popular dating sim &amp; role playing games, specifically Monster Prom &amp; </w:t>
+      </w:r>
+      <w:proofErr w:type="gramStart"/>
+      <w:r>
+        <w:rPr>
+          <w:rFonts w:ascii="Times New Roman" w:hAnsi="Times New Roman" w:cs="Times New Roman"/>
+          <w:sz w:val="24"/>
+          <w:szCs w:val="24"/>
+        </w:rPr>
+        <w:t>The</w:t>
+      </w:r>
+      <w:proofErr w:type="gramEnd"/>
+      <w:r>
+        <w:rPr>
+          <w:rFonts w:ascii="Times New Roman" w:hAnsi="Times New Roman" w:cs="Times New Roman"/>
+          <w:sz w:val="24"/>
+          <w:szCs w:val="24"/>
+        </w:rPr>
+        <w:t xml:space="preserve"> Letter</w:t>
+      </w:r>
+      <w:r>
+        <w:rPr>
+          <w:rFonts w:ascii="Times New Roman" w:hAnsi="Times New Roman" w:cs="Times New Roman"/>
+          <w:sz w:val="24"/>
+          <w:szCs w:val="24"/>
+        </w:rPr>
+        <w:t>.  Below are my findings for those games</w:t>
+      </w:r>
+    </w:p>
+    <w:p>
+      <w:pPr>
+        <w:pStyle w:val="ListParagraph"/>
+        <w:numPr>
+          <w:ilvl w:val="0"/>
+          <w:numId w:val="4"/>
+        </w:numPr>
+        <w:spacing w:line="480" w:lineRule="auto"/>
+        <w:rPr>
+          <w:rFonts w:ascii="Times New Roman" w:hAnsi="Times New Roman" w:cs="Times New Roman"/>
+          <w:sz w:val="24"/>
+          <w:szCs w:val="24"/>
+        </w:rPr>
+      </w:pPr>
+      <w:r>
+        <w:rPr>
+          <w:rFonts w:ascii="Times New Roman" w:hAnsi="Times New Roman" w:cs="Times New Roman"/>
+          <w:sz w:val="24"/>
+          <w:szCs w:val="24"/>
+        </w:rPr>
+        <w:t>Letter:</w:t>
+      </w:r>
+      <w:r>
+        <w:rPr>
+          <w:rFonts w:ascii="Times New Roman" w:hAnsi="Times New Roman" w:cs="Times New Roman"/>
+          <w:sz w:val="24"/>
+          <w:szCs w:val="24"/>
+        </w:rPr>
+        <w:t xml:space="preserve"> -26</w:t>
+      </w:r>
+      <w:r>
+        <w:rPr>
+          <w:rFonts w:ascii="Times New Roman" w:hAnsi="Times New Roman" w:cs="Times New Roman"/>
+          <w:sz w:val="24"/>
+          <w:szCs w:val="24"/>
+        </w:rPr>
+        <w:t xml:space="preserve"> LUFS </w:t>
+      </w:r>
+      <w:proofErr w:type="spellStart"/>
+      <w:r>
+        <w:rPr>
+          <w:rFonts w:ascii="Times New Roman" w:hAnsi="Times New Roman" w:cs="Times New Roman"/>
+          <w:sz w:val="24"/>
+          <w:szCs w:val="24"/>
+        </w:rPr>
+        <w:t>bgm</w:t>
+      </w:r>
+      <w:proofErr w:type="spellEnd"/>
+      <w:r>
+        <w:rPr>
+          <w:rFonts w:ascii="Times New Roman" w:hAnsi="Times New Roman" w:cs="Times New Roman"/>
+          <w:sz w:val="24"/>
+          <w:szCs w:val="24"/>
+        </w:rPr>
+        <w:t>, -16 for sound effects</w:t>
+      </w:r>
+    </w:p>
+    <w:p>
+      <w:pPr>
+        <w:pStyle w:val="ListParagraph"/>
+        <w:numPr>
+          <w:ilvl w:val="0"/>
+          <w:numId w:val="4"/>
+        </w:numPr>
+        <w:spacing w:line="480" w:lineRule="auto"/>
+        <w:rPr>
+          <w:rFonts w:ascii="Times New Roman" w:hAnsi="Times New Roman" w:cs="Times New Roman"/>
+          <w:sz w:val="24"/>
+          <w:szCs w:val="24"/>
+        </w:rPr>
+      </w:pPr>
+      <w:r>
+        <w:rPr>
+          <w:rFonts w:ascii="Times New Roman" w:hAnsi="Times New Roman" w:cs="Times New Roman"/>
+          <w:sz w:val="24"/>
+          <w:szCs w:val="24"/>
+        </w:rPr>
+        <w:t xml:space="preserve">Monster Prom: </w:t>
+      </w:r>
+      <w:r>
+        <w:rPr>
+          <w:rFonts w:ascii="Times New Roman" w:hAnsi="Times New Roman" w:cs="Times New Roman"/>
+          <w:sz w:val="24"/>
+          <w:szCs w:val="24"/>
+        </w:rPr>
+        <w:t xml:space="preserve">-23 LUFS </w:t>
+      </w:r>
+      <w:proofErr w:type="spellStart"/>
+      <w:r>
+        <w:rPr>
+          <w:rFonts w:ascii="Times New Roman" w:hAnsi="Times New Roman" w:cs="Times New Roman"/>
+          <w:sz w:val="24"/>
+          <w:szCs w:val="24"/>
+        </w:rPr>
+        <w:t>bgm</w:t>
+      </w:r>
+      <w:proofErr w:type="spellEnd"/>
+      <w:r>
+        <w:rPr>
+          <w:rFonts w:ascii="Times New Roman" w:hAnsi="Times New Roman" w:cs="Times New Roman"/>
+          <w:sz w:val="24"/>
+          <w:szCs w:val="24"/>
+        </w:rPr>
+        <w:t>, -22 LUFS for sound effects</w:t>
+      </w:r>
+    </w:p>
+    <w:p>
+      <w:pPr>
+        <w:spacing w:line="480" w:lineRule="auto"/>
+        <w:rPr>
+          <w:rFonts w:ascii="Times New Roman" w:hAnsi="Times New Roman" w:cs="Times New Roman"/>
+          <w:sz w:val="24"/>
+          <w:szCs w:val="24"/>
+        </w:rPr>
+      </w:pPr>
+      <w:r>
+        <w:rPr>
+          <w:rFonts w:ascii="Times New Roman" w:hAnsi="Times New Roman" w:cs="Times New Roman"/>
+          <w:sz w:val="24"/>
+          <w:szCs w:val="24"/>
+        </w:rPr>
+        <w:t>Based on these, I settled on having -24 LU</w:t>
+      </w:r>
+      <w:r>
+        <w:rPr>
+          <w:rFonts w:ascii="Times New Roman" w:hAnsi="Times New Roman" w:cs="Times New Roman"/>
+          <w:sz w:val="24"/>
+          <w:szCs w:val="24"/>
+        </w:rPr>
+        <w:t>FS for all my music</w:t>
+      </w:r>
+      <w:r>
+        <w:rPr>
+          <w:rFonts w:ascii="Times New Roman" w:hAnsi="Times New Roman" w:cs="Times New Roman"/>
+          <w:sz w:val="24"/>
+          <w:szCs w:val="24"/>
+        </w:rPr>
+        <w:t>, and then -21</w:t>
+      </w:r>
+      <w:r>
+        <w:rPr>
+          <w:rFonts w:ascii="Times New Roman" w:hAnsi="Times New Roman" w:cs="Times New Roman"/>
+          <w:sz w:val="24"/>
+          <w:szCs w:val="24"/>
+        </w:rPr>
+        <w:t xml:space="preserve"> LUFS for everything else.</w:t>
+      </w:r>
+      <w:r>
+        <w:rPr>
+          <w:rFonts w:ascii="Times New Roman" w:hAnsi="Times New Roman" w:cs="Times New Roman"/>
+          <w:sz w:val="24"/>
+          <w:szCs w:val="24"/>
+        </w:rPr>
+        <w:t xml:space="preserve">  I don’t personally think The Letter should’ve had its sound effects that loud, which is why I’m leaning more towards Monster Prom’s levels for those.</w:t>
+      </w:r>
       <w:bookmarkStart w:id="0" w:name="_GoBack"/>
       <w:bookmarkEnd w:id="0"/>
+    </w:p>
+    <w:p>
+      <w:pPr>
+        <w:spacing w:line="480" w:lineRule="auto"/>
+        <w:rPr>
+          <w:rFonts w:ascii="Times New Roman" w:hAnsi="Times New Roman" w:cs="Times New Roman"/>
+          <w:b/>
+          <w:sz w:val="24"/>
+          <w:szCs w:val="24"/>
+        </w:rPr>
+      </w:pPr>
     </w:p>
     <w:p>
       <w:pPr>
@@ -1302,6 +1468,119 @@
       </w:rPr>
     </w:lvl>
   </w:abstractNum>
+  <w:abstractNum w:abstractNumId="3" w15:restartNumberingAfterBreak="0">
+    <w:nsid w:val="6AA3477C"/>
+    <w:multiLevelType w:val="hybridMultilevel"/>
+    <w:tmpl w:val="501CA1D0"/>
+    <w:lvl w:ilvl="0" w:tplc="04090001">
+      <w:start w:val="1"/>
+      <w:numFmt w:val="bullet"/>
+      <w:lvlText w:val=""/>
+      <w:lvlJc w:val="left"/>
+      <w:pPr>
+        <w:ind w:left="720" w:hanging="360"/>
+      </w:pPr>
+      <w:rPr>
+        <w:rFonts w:ascii="Symbol" w:hAnsi="Symbol" w:hint="default"/>
+      </w:rPr>
+    </w:lvl>
+    <w:lvl w:ilvl="1" w:tplc="04090003" w:tentative="1">
+      <w:start w:val="1"/>
+      <w:numFmt w:val="bullet"/>
+      <w:lvlText w:val="o"/>
+      <w:lvlJc w:val="left"/>
+      <w:pPr>
+        <w:ind w:left="1440" w:hanging="360"/>
+      </w:pPr>
+      <w:rPr>
+        <w:rFonts w:ascii="Courier New" w:hAnsi="Courier New" w:cs="Courier New" w:hint="default"/>
+      </w:rPr>
+    </w:lvl>
+    <w:lvl w:ilvl="2" w:tplc="04090005" w:tentative="1">
+      <w:start w:val="1"/>
+      <w:numFmt w:val="bullet"/>
+      <w:lvlText w:val=""/>
+      <w:lvlJc w:val="left"/>
+      <w:pPr>
+        <w:ind w:left="2160" w:hanging="360"/>
+      </w:pPr>
+      <w:rPr>
+        <w:rFonts w:ascii="Wingdings" w:hAnsi="Wingdings" w:hint="default"/>
+      </w:rPr>
+    </w:lvl>
+    <w:lvl w:ilvl="3" w:tplc="04090001" w:tentative="1">
+      <w:start w:val="1"/>
+      <w:numFmt w:val="bullet"/>
+      <w:lvlText w:val=""/>
+      <w:lvlJc w:val="left"/>
+      <w:pPr>
+        <w:ind w:left="2880" w:hanging="360"/>
+      </w:pPr>
+      <w:rPr>
+        <w:rFonts w:ascii="Symbol" w:hAnsi="Symbol" w:hint="default"/>
+      </w:rPr>
+    </w:lvl>
+    <w:lvl w:ilvl="4" w:tplc="04090003" w:tentative="1">
+      <w:start w:val="1"/>
+      <w:numFmt w:val="bullet"/>
+      <w:lvlText w:val="o"/>
+      <w:lvlJc w:val="left"/>
+      <w:pPr>
+        <w:ind w:left="3600" w:hanging="360"/>
+      </w:pPr>
+      <w:rPr>
+        <w:rFonts w:ascii="Courier New" w:hAnsi="Courier New" w:cs="Courier New" w:hint="default"/>
+      </w:rPr>
+    </w:lvl>
+    <w:lvl w:ilvl="5" w:tplc="04090005" w:tentative="1">
+      <w:start w:val="1"/>
+      <w:numFmt w:val="bullet"/>
+      <w:lvlText w:val=""/>
+      <w:lvlJc w:val="left"/>
+      <w:pPr>
+        <w:ind w:left="4320" w:hanging="360"/>
+      </w:pPr>
+      <w:rPr>
+        <w:rFonts w:ascii="Wingdings" w:hAnsi="Wingdings" w:hint="default"/>
+      </w:rPr>
+    </w:lvl>
+    <w:lvl w:ilvl="6" w:tplc="04090001" w:tentative="1">
+      <w:start w:val="1"/>
+      <w:numFmt w:val="bullet"/>
+      <w:lvlText w:val=""/>
+      <w:lvlJc w:val="left"/>
+      <w:pPr>
+        <w:ind w:left="5040" w:hanging="360"/>
+      </w:pPr>
+      <w:rPr>
+        <w:rFonts w:ascii="Symbol" w:hAnsi="Symbol" w:hint="default"/>
+      </w:rPr>
+    </w:lvl>
+    <w:lvl w:ilvl="7" w:tplc="04090003" w:tentative="1">
+      <w:start w:val="1"/>
+      <w:numFmt w:val="bullet"/>
+      <w:lvlText w:val="o"/>
+      <w:lvlJc w:val="left"/>
+      <w:pPr>
+        <w:ind w:left="5760" w:hanging="360"/>
+      </w:pPr>
+      <w:rPr>
+        <w:rFonts w:ascii="Courier New" w:hAnsi="Courier New" w:cs="Courier New" w:hint="default"/>
+      </w:rPr>
+    </w:lvl>
+    <w:lvl w:ilvl="8" w:tplc="04090005" w:tentative="1">
+      <w:start w:val="1"/>
+      <w:numFmt w:val="bullet"/>
+      <w:lvlText w:val=""/>
+      <w:lvlJc w:val="left"/>
+      <w:pPr>
+        <w:ind w:left="6480" w:hanging="360"/>
+      </w:pPr>
+      <w:rPr>
+        <w:rFonts w:ascii="Wingdings" w:hAnsi="Wingdings" w:hint="default"/>
+      </w:rPr>
+    </w:lvl>
+  </w:abstractNum>
   <w:num w:numId="1">
     <w:abstractNumId w:val="2"/>
   </w:num>
@@ -1310,6 +1589,9 @@
   </w:num>
   <w:num w:numId="3">
     <w:abstractNumId w:val="1"/>
+  </w:num>
+  <w:num w:numId="4">
+    <w:abstractNumId w:val="3"/>
   </w:num>
 </w:numbering>
 </file>

</xml_diff>

<commit_message>
Removed extraneous files and added some clarification to the final documentation
</commit_message>
<xml_diff>
--- a/Documentation/FinalDocumentation.docx
+++ b/Documentation/FinalDocumentation.docx
@@ -2002,7 +2002,15 @@
           <w:sz w:val="24"/>
           <w:szCs w:val="24"/>
         </w:rPr>
-        <w:t>.  Specifically, the battle, blacksmith, and tavern music/ambiance could not be reasonably implemented without the environments that were meant to accompany them, as well as some of the inventory and party manager sounds since the a</w:t>
+        <w:t xml:space="preserve">.  Specifically, the battle, blacksmith, and tavern music/ambiance could not be reasonably implemented without the environments that were meant to accompany them, as well as some of the inventory and party manager sounds since the actions they were associated with are not implemented either.  </w:t>
+      </w:r>
+      <w:r>
+        <w:rPr>
+          <w:rFonts w:ascii="Times New Roman" w:hAnsi="Times New Roman" w:cs="Times New Roman"/>
+          <w:sz w:val="24"/>
+          <w:szCs w:val="24"/>
+        </w:rPr>
+        <w:t xml:space="preserve">In a similar vein, while the music is set up to be changed via a parameter sheet, there weren’t any opportunities to implement that in code with the limited time remaining, so for now the music that does exist loops in the preset regions with random chances to break out of those loops so that the regions are at least being used in some manner.  </w:t>
       </w:r>
       <w:bookmarkStart w:id="0" w:name="_GoBack"/>
       <w:bookmarkEnd w:id="0"/>
@@ -2012,7 +2020,7 @@
           <w:sz w:val="24"/>
           <w:szCs w:val="24"/>
         </w:rPr>
-        <w:t xml:space="preserve">ctions they were associated with are not implemented either.  The river that is supposed to flow alongside the path the player walks along in the </w:t>
+        <w:t xml:space="preserve">The river that is supposed to flow alongside the path the player walks along in the </w:t>
       </w:r>
       <w:proofErr w:type="spellStart"/>
       <w:r>
@@ -2072,7 +2080,16 @@
           <w:sz w:val="24"/>
           <w:szCs w:val="24"/>
         </w:rPr>
-        <w:t>y goal was to make it so whatever code was needed for what is currently available could be reused easily for any new scenes that get added do</w:t>
+        <w:t xml:space="preserve">y goal was to </w:t>
+      </w:r>
+      <w:r>
+        <w:rPr>
+          <w:rFonts w:ascii="Times New Roman" w:hAnsi="Times New Roman" w:cs="Times New Roman"/>
+          <w:sz w:val="24"/>
+          <w:szCs w:val="24"/>
+        </w:rPr>
+        <w:lastRenderedPageBreak/>
+        <w:t>make it so whatever code was needed for what is currently available could be reused easily for any new scenes that get added do</w:t>
       </w:r>
       <w:r>
         <w:rPr>
@@ -2139,7 +2156,6 @@
           <w:sz w:val="24"/>
           <w:szCs w:val="24"/>
         </w:rPr>
-        <w:lastRenderedPageBreak/>
         <w:t xml:space="preserve">“Foot Drags Dirt 2” - worthahep88, </w:t>
       </w:r>
       <w:hyperlink r:id="rId5" w:history="1">
@@ -2772,6 +2788,7 @@
           <w:sz w:val="24"/>
           <w:szCs w:val="24"/>
         </w:rPr>
+        <w:lastRenderedPageBreak/>
         <w:t xml:space="preserve">“Failure Drum Sound Effect 3” – </w:t>
       </w:r>
       <w:proofErr w:type="spellStart"/>
@@ -2946,7 +2963,6 @@
           <w:sz w:val="24"/>
           <w:szCs w:val="24"/>
         </w:rPr>
-        <w:lastRenderedPageBreak/>
         <w:t xml:space="preserve">“Wood_Creak_02” – </w:t>
       </w:r>
       <w:proofErr w:type="spellStart"/>

</xml_diff>